<commit_message>
Circle Language Spec: Merge Miscellaneous Parameter Topics articles together into one.
</commit_message>
<xml_diff>
--- a/1.1. Circle Language Spec/07. Parameters/10.0. Miscellaneous Parameter Topics.docx
+++ b/1.1. Circle Language Spec/07. Parameters/10.0. Miscellaneous Parameter Topics.docx
@@ -21,7 +21,7 @@
           <w:bottom w:w="68" w:type="dxa"/>
           <w:right w:w="57" w:type="dxa"/>
         </w:tblCellMar>
-        <w:tblLook w:val="00BF" w:firstRow="1" w:lastRow="0" w:firstColumn="1" w:lastColumn="0" w:noHBand="0" w:noVBand="0"/>
+        <w:tblLook w:val="00A0" w:firstRow="1" w:lastRow="0" w:firstColumn="1" w:lastColumn="0" w:noHBand="0" w:noVBand="0"/>
       </w:tblPr>
       <w:tblGrid>
         <w:gridCol w:w="8630"/>
@@ -36,8 +36,6 @@
             <w:pPr>
               <w:pStyle w:val="Heading1"/>
             </w:pPr>
-            <w:bookmarkStart w:id="0" w:name="_GoBack"/>
-            <w:bookmarkEnd w:id="0"/>
             <w:r>
               <w:t>Circle Language Spec: Parameters</w:t>
             </w:r>
@@ -113,6 +111,8 @@
         </w:rPr>
         <w:t>Objects</w:t>
       </w:r>
+      <w:bookmarkStart w:id="0" w:name="_GoBack"/>
+      <w:bookmarkEnd w:id="0"/>
     </w:p>
     <w:p>
       <w:pPr>
@@ -146,6 +146,481 @@
       </w:r>
       <w:r>
         <w:t>documentation section.</w:t>
+      </w:r>
+    </w:p>
+    <w:p>
+      <w:pPr>
+        <w:pStyle w:val="Heading3"/>
+      </w:pPr>
+      <w:r>
+        <w:t>Parameters &amp; Arguments</w:t>
+      </w:r>
+    </w:p>
+    <w:p>
+      <w:pPr>
+        <w:pStyle w:val="Heading4"/>
+      </w:pPr>
+      <w:r>
+        <w:t>Concept</w:t>
+      </w:r>
+    </w:p>
+    <w:p>
+      <w:r>
+        <w:t xml:space="preserve">A command contains parameters. </w:t>
+      </w:r>
+      <w:r>
+        <w:rPr>
+          <w:i/>
+        </w:rPr>
+        <w:t xml:space="preserve">Arguments </w:t>
+      </w:r>
+      <w:r>
+        <w:t>are what is filled in into the parameters. Basically arguments are the sources or targets of assignments, that have a parameter as a source or target. When the other side of the assignment, that is not the parameter, is outside the command, then that is the argument.</w:t>
+      </w:r>
+    </w:p>
+    <w:p>
+      <w:pPr>
+        <w:pStyle w:val="Spacing"/>
+      </w:pPr>
+    </w:p>
+    <w:p>
+      <w:r>
+        <w:t xml:space="preserve">A parameter can be assigned a value. The source object of the value is then called the argument. Also, the value itself could be </w:t>
+      </w:r>
+      <w:proofErr w:type="spellStart"/>
+      <w:r>
+        <w:t>callled</w:t>
+      </w:r>
+      <w:proofErr w:type="spellEnd"/>
+      <w:r>
+        <w:t xml:space="preserve"> the argument, in contrast to the </w:t>
+      </w:r>
+      <w:r>
+        <w:rPr>
+          <w:i/>
+        </w:rPr>
+        <w:t>source</w:t>
+      </w:r>
+      <w:r>
+        <w:t xml:space="preserve"> of the value. A parameter can also be pointing to an external object. The object pointed to is the argument. Sometimes a parameter is not filled in at all, but is a created object by default anyway. In that case, the parameter is its own argument. When a parameter is pointed </w:t>
+      </w:r>
+      <w:r>
+        <w:rPr>
+          <w:i/>
+        </w:rPr>
+        <w:t xml:space="preserve">at </w:t>
+      </w:r>
+      <w:r>
+        <w:t>from the outside, the pointer to the parameter is the argument. When a value assignment sources a parameter and yields over the value to another object, then the other object is the argument.</w:t>
+      </w:r>
+    </w:p>
+    <w:p>
+      <w:pPr>
+        <w:pStyle w:val="Spacing"/>
+      </w:pPr>
+    </w:p>
+    <w:p>
+      <w:r>
+        <w:t>So an argument is what is filled in as the parameter, what is pointing to the parameter, or the object on an external end of an assignment, the other end of which is the parameter.</w:t>
+      </w:r>
+    </w:p>
+    <w:p>
+      <w:pPr>
+        <w:pStyle w:val="Spacing"/>
+      </w:pPr>
+    </w:p>
+    <w:p>
+      <w:r>
+        <w:t>Since an argument can be a pointer to a parameter, and a parameter can be pointed to multiple times, a single parameter can have multiple arguments.</w:t>
+      </w:r>
+    </w:p>
+    <w:p>
+      <w:pPr>
+        <w:pStyle w:val="Heading4"/>
+      </w:pPr>
+      <w:r>
+        <w:t>In a Diagram</w:t>
+      </w:r>
+    </w:p>
+    <w:p>
+      <w:r>
+        <w:t xml:space="preserve">The article </w:t>
+      </w:r>
+      <w:r>
+        <w:rPr>
+          <w:i/>
+        </w:rPr>
+        <w:t xml:space="preserve">Parameters &amp; Arguments </w:t>
+      </w:r>
+      <w:r>
+        <w:t>conceptually explained the usage of the term argument in relation to parameters. The current article gives examples of the diagrammatic expression of parameters and their arguments.</w:t>
+      </w:r>
+    </w:p>
+    <w:p>
+      <w:pPr>
+        <w:pStyle w:val="Spacing"/>
+      </w:pPr>
+    </w:p>
+    <w:p>
+      <w:pPr>
+        <w:ind w:left="852"/>
+      </w:pPr>
+      <w:r>
+        <w:rPr>
+          <w:noProof/>
+        </w:rPr>
+        <w:drawing>
+          <wp:inline distT="0" distB="0" distL="0" distR="0" wp14:anchorId="4F696472" wp14:editId="193F39D1">
+            <wp:extent cx="2799080" cy="3218815"/>
+            <wp:effectExtent l="0" t="0" r="0" b="0"/>
+            <wp:docPr id="1" name="Picture 1"/>
+            <wp:cNvGraphicFramePr>
+              <a:graphicFrameLocks xmlns:a="http://schemas.openxmlformats.org/drawingml/2006/main" noChangeAspect="1"/>
+            </wp:cNvGraphicFramePr>
+            <a:graphic xmlns:a="http://schemas.openxmlformats.org/drawingml/2006/main">
+              <a:graphicData uri="http://schemas.openxmlformats.org/drawingml/2006/picture">
+                <pic:pic xmlns:pic="http://schemas.openxmlformats.org/drawingml/2006/picture">
+                  <pic:nvPicPr>
+                    <pic:cNvPr id="0" name="Picture 1"/>
+                    <pic:cNvPicPr>
+                      <a:picLocks noChangeAspect="1" noChangeArrowheads="1"/>
+                    </pic:cNvPicPr>
+                  </pic:nvPicPr>
+                  <pic:blipFill>
+                    <a:blip r:embed="rId5">
+                      <a:lum bright="-24000"/>
+                      <a:extLst>
+                        <a:ext uri="{28A0092B-C50C-407E-A947-70E740481C1C}">
+                          <a14:useLocalDpi xmlns:a14="http://schemas.microsoft.com/office/drawing/2010/main" val="0"/>
+                        </a:ext>
+                      </a:extLst>
+                    </a:blip>
+                    <a:srcRect/>
+                    <a:stretch>
+                      <a:fillRect/>
+                    </a:stretch>
+                  </pic:blipFill>
+                  <pic:spPr bwMode="auto">
+                    <a:xfrm>
+                      <a:off x="0" y="0"/>
+                      <a:ext cx="2799080" cy="3218815"/>
+                    </a:xfrm>
+                    <a:prstGeom prst="rect">
+                      <a:avLst/>
+                    </a:prstGeom>
+                    <a:noFill/>
+                    <a:ln>
+                      <a:noFill/>
+                    </a:ln>
+                  </pic:spPr>
+                </pic:pic>
+              </a:graphicData>
+            </a:graphic>
+          </wp:inline>
+        </w:drawing>
+      </w:r>
+    </w:p>
+    <w:p>
+      <w:pPr>
+        <w:pStyle w:val="Heading3"/>
+      </w:pPr>
+      <w:r>
+        <w:t>Parameters For The Add Command</w:t>
+      </w:r>
+    </w:p>
+    <w:p>
+      <w:r>
+        <w:t xml:space="preserve">The </w:t>
+      </w:r>
+      <w:r>
+        <w:rPr>
+          <w:rStyle w:val="CodeChar"/>
+        </w:rPr>
+        <w:t xml:space="preserve">Add </w:t>
+      </w:r>
+      <w:r>
+        <w:t>command is a system command of a list. It can be called without any parameters. This will add a new item to the list.</w:t>
+      </w:r>
+    </w:p>
+    <w:p>
+      <w:pPr>
+        <w:pStyle w:val="Spacing"/>
+      </w:pPr>
+    </w:p>
+    <w:p>
+      <w:r>
+        <w:t xml:space="preserve">But there are multiple ways to provide parameters to the </w:t>
+      </w:r>
+      <w:r>
+        <w:rPr>
+          <w:rStyle w:val="CodeChar"/>
+        </w:rPr>
+        <w:t xml:space="preserve">Add </w:t>
+      </w:r>
+      <w:r>
+        <w:t>command, that may come in handy.</w:t>
+      </w:r>
+    </w:p>
+    <w:p>
+      <w:pPr>
+        <w:pStyle w:val="Spacing"/>
+      </w:pPr>
+    </w:p>
+    <w:p>
+      <w:r>
+        <w:t xml:space="preserve">These will simply produce different overloaded variations of the </w:t>
+      </w:r>
+      <w:r>
+        <w:rPr>
+          <w:rStyle w:val="CodeChar"/>
+        </w:rPr>
+        <w:t xml:space="preserve">Add </w:t>
+      </w:r>
+      <w:r>
+        <w:t>command.</w:t>
+      </w:r>
+    </w:p>
+    <w:p>
+      <w:pPr>
+        <w:pStyle w:val="Spacing"/>
+      </w:pPr>
+    </w:p>
+    <w:p>
+      <w:r>
+        <w:t xml:space="preserve">First of all, the </w:t>
+      </w:r>
+      <w:r>
+        <w:rPr>
+          <w:rStyle w:val="CodeChar"/>
+        </w:rPr>
+        <w:t>Add</w:t>
+      </w:r>
+      <w:r>
+        <w:t xml:space="preserve"> command could return the object, that was added, when the list automatically creates objects when adding a position to the list.</w:t>
+      </w:r>
+    </w:p>
+    <w:p>
+      <w:pPr>
+        <w:pStyle w:val="Spacing"/>
+      </w:pPr>
+    </w:p>
+    <w:p>
+      <w:r>
+        <w:t xml:space="preserve">Secondly, when objects are not automatically created, then the </w:t>
+      </w:r>
+      <w:r>
+        <w:rPr>
+          <w:i/>
+        </w:rPr>
+        <w:t xml:space="preserve">item position </w:t>
+      </w:r>
+      <w:r>
+        <w:t>in the list can be returned.</w:t>
+      </w:r>
+    </w:p>
+    <w:p>
+      <w:pPr>
+        <w:pStyle w:val="Spacing"/>
+      </w:pPr>
+    </w:p>
+    <w:p>
+      <w:r>
+        <w:t xml:space="preserve">But those are just the basic </w:t>
+      </w:r>
+      <w:r>
+        <w:rPr>
+          <w:rStyle w:val="CodeChar"/>
+        </w:rPr>
+        <w:t xml:space="preserve">Add </w:t>
+      </w:r>
+      <w:r>
+        <w:t>overloads.</w:t>
+      </w:r>
+    </w:p>
+    <w:p>
+      <w:pPr>
+        <w:pStyle w:val="Spacing"/>
+      </w:pPr>
+    </w:p>
+    <w:p>
+      <w:r>
+        <w:t xml:space="preserve">Some lists will automatically create an object when you call the </w:t>
+      </w:r>
+      <w:r>
+        <w:rPr>
+          <w:rStyle w:val="CodeChar"/>
+        </w:rPr>
+        <w:t xml:space="preserve">Add </w:t>
+      </w:r>
+      <w:r>
+        <w:t xml:space="preserve">command. But to occasionally prevent that, you can pass an existing object to the </w:t>
+      </w:r>
+      <w:r>
+        <w:rPr>
+          <w:rStyle w:val="CodeChar"/>
+        </w:rPr>
+        <w:t xml:space="preserve">Add </w:t>
+      </w:r>
+      <w:r>
+        <w:t>command, that will be put in the new position in the list. This will keep the list filled with created objects, without having unnecessary creation of new objects, that are immediately destroyed when replaced by an existing object.</w:t>
+      </w:r>
+    </w:p>
+    <w:p>
+      <w:pPr>
+        <w:pStyle w:val="Spacing"/>
+      </w:pPr>
+    </w:p>
+    <w:p>
+      <w:r>
+        <w:t xml:space="preserve">Another application of parameters for the </w:t>
+      </w:r>
+      <w:r>
+        <w:rPr>
+          <w:rStyle w:val="CodeChar"/>
+        </w:rPr>
+        <w:t xml:space="preserve">Add </w:t>
+      </w:r>
+      <w:r>
+        <w:t xml:space="preserve">command, is providing </w:t>
+      </w:r>
+      <w:r>
+        <w:rPr>
+          <w:i/>
+        </w:rPr>
+        <w:t xml:space="preserve">attribute values </w:t>
+      </w:r>
+      <w:r>
+        <w:t xml:space="preserve">as parameters in the call to the </w:t>
+      </w:r>
+      <w:r>
+        <w:rPr>
+          <w:rStyle w:val="CodeChar"/>
+        </w:rPr>
+        <w:t xml:space="preserve">Add </w:t>
+      </w:r>
+      <w:r>
+        <w:t xml:space="preserve">command. A standard </w:t>
+      </w:r>
+      <w:r>
+        <w:rPr>
+          <w:rStyle w:val="CodeChar"/>
+        </w:rPr>
+        <w:t xml:space="preserve">Add </w:t>
+      </w:r>
+      <w:r>
+        <w:t xml:space="preserve">command could be generated, that includes any attribute as an optional parameter. Then the caller of the </w:t>
+      </w:r>
+      <w:r>
+        <w:rPr>
+          <w:rStyle w:val="CodeChar"/>
+        </w:rPr>
+        <w:t xml:space="preserve">Add </w:t>
+      </w:r>
+      <w:r>
+        <w:t>command can choose which ones to fill in.</w:t>
+      </w:r>
+    </w:p>
+    <w:p>
+      <w:pPr>
+        <w:pStyle w:val="Spacing"/>
+      </w:pPr>
+    </w:p>
+    <w:p>
+      <w:r>
+        <w:t>It is all up to the one that programs the behavior of the list.</w:t>
+      </w:r>
+    </w:p>
+    <w:p>
+      <w:pPr>
+        <w:pStyle w:val="Spacing"/>
+      </w:pPr>
+    </w:p>
+    <w:p>
+      <w:r>
+        <w:t xml:space="preserve">Perhaps the designer of the list decides, it is required that you fill in attributes when adding an object to the list. He can then make those attribute values required parameters of the </w:t>
+      </w:r>
+      <w:r>
+        <w:rPr>
+          <w:rStyle w:val="CodeChar"/>
+        </w:rPr>
+        <w:t xml:space="preserve">Add </w:t>
+      </w:r>
+      <w:r>
+        <w:t xml:space="preserve">command, and make the other </w:t>
+      </w:r>
+      <w:r>
+        <w:rPr>
+          <w:rStyle w:val="CodeChar"/>
+        </w:rPr>
+        <w:t xml:space="preserve">Add </w:t>
+      </w:r>
+      <w:r>
+        <w:t>overloads inaccessible.</w:t>
+      </w:r>
+    </w:p>
+    <w:p>
+      <w:pPr>
+        <w:pStyle w:val="Spacing"/>
+      </w:pPr>
+    </w:p>
+    <w:p>
+      <w:r>
+        <w:t xml:space="preserve">A set of default </w:t>
+      </w:r>
+      <w:r>
+        <w:rPr>
+          <w:rStyle w:val="CodeChar"/>
+        </w:rPr>
+        <w:t xml:space="preserve">Add </w:t>
+      </w:r>
+      <w:r>
+        <w:t xml:space="preserve">overloads could be generated as such by supporting the </w:t>
+      </w:r>
+      <w:r>
+        <w:rPr>
+          <w:rStyle w:val="CodeChar"/>
+        </w:rPr>
+        <w:t xml:space="preserve">Add </w:t>
+      </w:r>
+      <w:r>
+        <w:t>concept.</w:t>
+      </w:r>
+    </w:p>
+    <w:p>
+      <w:pPr>
+        <w:pStyle w:val="Spacing"/>
+      </w:pPr>
+    </w:p>
+    <w:p>
+      <w:r>
+        <w:t xml:space="preserve">Perhaps object initialization on </w:t>
+      </w:r>
+      <w:r>
+        <w:rPr>
+          <w:rStyle w:val="CodeChar"/>
+        </w:rPr>
+        <w:t>Add</w:t>
+      </w:r>
+      <w:r>
+        <w:t xml:space="preserve"> could be realized already by a neat, inline object initialization syntax in text code, and you would not need to make each attribute a parameter of the </w:t>
+      </w:r>
+      <w:r>
+        <w:rPr>
+          <w:rStyle w:val="CodeChar"/>
+        </w:rPr>
+        <w:t xml:space="preserve">Add </w:t>
+      </w:r>
+      <w:r>
+        <w:t xml:space="preserve">command. You would just need the </w:t>
+      </w:r>
+      <w:r>
+        <w:rPr>
+          <w:rStyle w:val="CodeChar"/>
+        </w:rPr>
+        <w:t xml:space="preserve">Add </w:t>
+      </w:r>
+      <w:r>
+        <w:t>overload, that takes a new object as a parameter, and use inline object initialization syntax.</w:t>
       </w:r>
     </w:p>
     <w:sectPr>
@@ -857,9 +1332,15 @@
   </w:style>
   <w:style w:type="character" w:default="1" w:styleId="DefaultParagraphFont">
     <w:name w:val="Default Paragraph Font"/>
+    <w:uiPriority w:val="1"/>
+    <w:semiHidden/>
+    <w:unhideWhenUsed/>
   </w:style>
   <w:style w:type="table" w:default="1" w:styleId="TableNormal">
     <w:name w:val="Normal Table"/>
+    <w:uiPriority w:val="99"/>
+    <w:semiHidden/>
+    <w:unhideWhenUsed/>
     <w:tblPr>
       <w:tblInd w:w="0" w:type="dxa"/>
       <w:tblCellMar>
@@ -872,6 +1353,9 @@
   </w:style>
   <w:style w:type="numbering" w:default="1" w:styleId="NoList">
     <w:name w:val="No List"/>
+    <w:uiPriority w:val="99"/>
+    <w:semiHidden/>
+    <w:unhideWhenUsed/>
   </w:style>
   <w:style w:type="character" w:customStyle="1" w:styleId="Style6pt">
     <w:name w:val="Style 6 pt"/>

</xml_diff>